<commit_message>
Pflichtenheft - Corrected Version
</commit_message>
<xml_diff>
--- a/Abgabe SWP Erstes Semester Staffner_Resch/PflichtenheftStaffnerResch.docx
+++ b/Abgabe SWP Erstes Semester Staffner_Resch/PflichtenheftStaffnerResch.docx
@@ -1,6 +1,6 @@
 
 <file path=word/document.xml><?xml version="1.0" encoding="utf-8"?>
-<w:document xmlns:wpc="http://schemas.microsoft.com/office/word/2010/wordprocessingCanvas" xmlns:cx="http://schemas.microsoft.com/office/drawing/2014/chartex" xmlns:cx1="http://schemas.microsoft.com/office/drawing/2015/9/8/chartex" xmlns:cx2="http://schemas.microsoft.com/office/drawing/2015/10/21/chartex" xmlns:cx3="http://schemas.microsoft.com/office/drawing/2016/5/9/chartex" xmlns:cx4="http://schemas.microsoft.com/office/drawing/2016/5/10/chartex" xmlns:cx5="http://schemas.microsoft.com/office/drawing/2016/5/11/chartex" xmlns:cx6="http://schemas.microsoft.com/office/drawing/2016/5/12/chartex" xmlns:cx7="http://schemas.microsoft.com/office/drawing/2016/5/13/chartex" xmlns:cx8="http://schemas.microsoft.com/office/drawing/2016/5/14/chartex" xmlns:mc="http://schemas.openxmlformats.org/markup-compatibility/2006" xmlns:aink="http://schemas.microsoft.com/office/drawing/2016/ink" xmlns:am3d="http://schemas.microsoft.com/office/drawing/2017/model3d" xmlns:o="urn:schemas-microsoft-com:office:office" xmlns:r="http://schemas.openxmlformats.org/officeDocument/2006/relationships" xmlns:m="http://schemas.openxmlformats.org/officeDocument/2006/math" xmlns:v="urn:schemas-microsoft-com:vml" xmlns:wp14="http://schemas.microsoft.com/office/word/2010/wordprocessingDrawing" xmlns:wp="http://schemas.openxmlformats.org/drawingml/2006/wordprocessingDrawing" xmlns:w10="urn:schemas-microsoft-com:office:word" xmlns:w="http://schemas.openxmlformats.org/wordprocessingml/2006/main" xmlns:w14="http://schemas.microsoft.com/office/word/2010/wordml" xmlns:w15="http://schemas.microsoft.com/office/word/2012/wordml" xmlns:w16cex="http://schemas.microsoft.com/office/word/2018/wordml/cex" xmlns:w16cid="http://schemas.microsoft.com/office/word/2016/wordml/cid" xmlns:w16="http://schemas.microsoft.com/office/word/2018/wordml" xmlns:w16sdtdh="http://schemas.microsoft.com/office/word/2020/wordml/sdtdatahash" xmlns:w16se="http://schemas.microsoft.com/office/word/2015/wordml/symex" xmlns:wpg="http://schemas.microsoft.com/office/word/2010/wordprocessingGroup" xmlns:wpi="http://schemas.microsoft.com/office/word/2010/wordprocessingInk" xmlns:wne="http://schemas.microsoft.com/office/word/2006/wordml" xmlns:wps="http://schemas.microsoft.com/office/word/2010/wordprocessingShape" mc:Ignorable="w14 w15 w16se w16cid w16 w16cex w16sdtdh wp14">
+<w:document xmlns:wpc="http://schemas.microsoft.com/office/word/2010/wordprocessingCanvas" xmlns:cx="http://schemas.microsoft.com/office/drawing/2014/chartex" xmlns:cx1="http://schemas.microsoft.com/office/drawing/2015/9/8/chartex" xmlns:cx2="http://schemas.microsoft.com/office/drawing/2015/10/21/chartex" xmlns:cx3="http://schemas.microsoft.com/office/drawing/2016/5/9/chartex" xmlns:cx4="http://schemas.microsoft.com/office/drawing/2016/5/10/chartex" xmlns:cx5="http://schemas.microsoft.com/office/drawing/2016/5/11/chartex" xmlns:cx6="http://schemas.microsoft.com/office/drawing/2016/5/12/chartex" xmlns:cx7="http://schemas.microsoft.com/office/drawing/2016/5/13/chartex" xmlns:cx8="http://schemas.microsoft.com/office/drawing/2016/5/14/chartex" xmlns:mc="http://schemas.openxmlformats.org/markup-compatibility/2006" xmlns:aink="http://schemas.microsoft.com/office/drawing/2016/ink" xmlns:am3d="http://schemas.microsoft.com/office/drawing/2017/model3d" xmlns:o="urn:schemas-microsoft-com:office:office" xmlns:oel="http://schemas.microsoft.com/office/2019/extlst" xmlns:r="http://schemas.openxmlformats.org/officeDocument/2006/relationships" xmlns:m="http://schemas.openxmlformats.org/officeDocument/2006/math" xmlns:v="urn:schemas-microsoft-com:vml" xmlns:wp14="http://schemas.microsoft.com/office/word/2010/wordprocessingDrawing" xmlns:wp="http://schemas.openxmlformats.org/drawingml/2006/wordprocessingDrawing" xmlns:w10="urn:schemas-microsoft-com:office:word" xmlns:w="http://schemas.openxmlformats.org/wordprocessingml/2006/main" xmlns:w14="http://schemas.microsoft.com/office/word/2010/wordml" xmlns:w15="http://schemas.microsoft.com/office/word/2012/wordml" xmlns:w16cex="http://schemas.microsoft.com/office/word/2018/wordml/cex" xmlns:w16cid="http://schemas.microsoft.com/office/word/2016/wordml/cid" xmlns:w16="http://schemas.microsoft.com/office/word/2018/wordml" xmlns:w16sdtdh="http://schemas.microsoft.com/office/word/2020/wordml/sdtdatahash" xmlns:w16se="http://schemas.microsoft.com/office/word/2015/wordml/symex" xmlns:wpg="http://schemas.microsoft.com/office/word/2010/wordprocessingGroup" xmlns:wpi="http://schemas.microsoft.com/office/word/2010/wordprocessingInk" xmlns:wne="http://schemas.microsoft.com/office/word/2006/wordml" xmlns:wps="http://schemas.microsoft.com/office/word/2010/wordprocessingShape" mc:Ignorable="w14 w15 w16se w16cid w16 w16cex w16sdtdh wp14">
   <w:body>
     <w:p>
       <w:pPr>
@@ -38,9 +38,15 @@
         <w:t>24</w:t>
       </w:r>
       <w:r>
+        <w:rPr>
+          <w:lang w:val="de-DE"/>
+        </w:rPr>
         <w:tab/>
       </w:r>
       <w:r>
+        <w:rPr>
+          <w:lang w:val="de-DE"/>
+        </w:rPr>
         <w:tab/>
       </w:r>
       <w:r>
@@ -1582,7 +1588,7 @@
                     <pic:cNvPicPr/>
                   </pic:nvPicPr>
                   <pic:blipFill rotWithShape="1">
-                    <a:blip r:embed="rId6"/>
+                    <a:blip r:embed="rId8"/>
                     <a:srcRect l="1548" t="943" r="943" b="2537"/>
                     <a:stretch/>
                   </pic:blipFill>
@@ -2911,6 +2917,7 @@
           <w:color w:val="000000" w:themeColor="text1"/>
           <w:sz w:val="28"/>
           <w:szCs w:val="28"/>
+          <w:lang w:val="de-DE"/>
         </w:rPr>
       </w:pPr>
       <w:r>
@@ -2922,6 +2929,7 @@
           <w:color w:val="000000" w:themeColor="text1"/>
           <w:sz w:val="28"/>
           <w:szCs w:val="28"/>
+          <w:lang w:val="de-DE"/>
         </w:rPr>
         <w:t>Involvierte Klassen</w:t>
       </w:r>
@@ -2935,15 +2943,17 @@
           <w:color w:val="000000" w:themeColor="text1"/>
           <w:sz w:val="24"/>
           <w:szCs w:val="24"/>
-        </w:rPr>
-      </w:pPr>
-      <w:r>
-        <w:rPr>
-          <w:rStyle w:val="normaltextrun"/>
-          <w:rFonts w:ascii="Times New Roman" w:eastAsia="Times New Roman" w:hAnsi="Times New Roman" w:cs="Times New Roman"/>
-          <w:color w:val="000000" w:themeColor="text1"/>
-          <w:sz w:val="24"/>
-          <w:szCs w:val="24"/>
+          <w:lang w:val="de-DE"/>
+        </w:rPr>
+      </w:pPr>
+      <w:r>
+        <w:rPr>
+          <w:rStyle w:val="normaltextrun"/>
+          <w:rFonts w:ascii="Times New Roman" w:eastAsia="Times New Roman" w:hAnsi="Times New Roman" w:cs="Times New Roman"/>
+          <w:color w:val="000000" w:themeColor="text1"/>
+          <w:sz w:val="24"/>
+          <w:szCs w:val="24"/>
+          <w:lang w:val="de-DE"/>
         </w:rPr>
         <w:t>SQL</w:t>
       </w:r>
@@ -2952,11 +2962,13 @@
       <w:pPr>
         <w:rPr>
           <w:rFonts w:ascii="Times New Roman" w:eastAsia="Times New Roman" w:hAnsi="Times New Roman" w:cs="Times New Roman"/>
-        </w:rPr>
-      </w:pPr>
-      <w:r>
-        <w:rPr>
-          <w:rFonts w:ascii="Times New Roman" w:eastAsia="Times New Roman" w:hAnsi="Times New Roman" w:cs="Times New Roman"/>
+          <w:lang w:val="de-DE"/>
+        </w:rPr>
+      </w:pPr>
+      <w:r>
+        <w:rPr>
+          <w:rFonts w:ascii="Times New Roman" w:eastAsia="Times New Roman" w:hAnsi="Times New Roman" w:cs="Times New Roman"/>
+          <w:lang w:val="de-DE"/>
         </w:rPr>
         <w:br w:type="page"/>
       </w:r>
@@ -2969,6 +2981,7 @@
           <w:color w:val="000000" w:themeColor="text1"/>
           <w:sz w:val="28"/>
           <w:szCs w:val="28"/>
+          <w:lang w:val="de-DE"/>
         </w:rPr>
       </w:pPr>
       <w:r>
@@ -2980,6 +2993,7 @@
           <w:color w:val="000000" w:themeColor="text1"/>
           <w:sz w:val="28"/>
           <w:szCs w:val="28"/>
+          <w:lang w:val="de-DE"/>
         </w:rPr>
         <w:lastRenderedPageBreak/>
         <w:t>Use Case „Login“</w:t>
@@ -2991,6 +3005,7 @@
           <w:color w:val="000000" w:themeColor="text1"/>
           <w:sz w:val="28"/>
           <w:szCs w:val="28"/>
+          <w:lang w:val="de-DE"/>
         </w:rPr>
         <w:t> </w:t>
       </w:r>
@@ -3003,15 +3018,17 @@
           <w:color w:val="000000" w:themeColor="text1"/>
           <w:sz w:val="28"/>
           <w:szCs w:val="28"/>
-        </w:rPr>
-      </w:pPr>
-      <w:r>
-        <w:rPr>
-          <w:rStyle w:val="eop"/>
-          <w:rFonts w:ascii="Times New Roman" w:eastAsia="Times New Roman" w:hAnsi="Times New Roman" w:cs="Times New Roman"/>
-          <w:color w:val="000000" w:themeColor="text1"/>
-          <w:sz w:val="28"/>
-          <w:szCs w:val="28"/>
+          <w:lang w:val="de-DE"/>
+        </w:rPr>
+      </w:pPr>
+      <w:r>
+        <w:rPr>
+          <w:rStyle w:val="eop"/>
+          <w:rFonts w:ascii="Times New Roman" w:eastAsia="Times New Roman" w:hAnsi="Times New Roman" w:cs="Times New Roman"/>
+          <w:color w:val="000000" w:themeColor="text1"/>
+          <w:sz w:val="28"/>
+          <w:szCs w:val="28"/>
+          <w:lang w:val="de-DE"/>
         </w:rPr>
         <w:t> </w:t>
       </w:r>
@@ -4314,6 +4331,9 @@
         <w:t>SQL</w:t>
       </w:r>
       <w:r>
+        <w:rPr>
+          <w:lang w:val="de-DE"/>
+        </w:rPr>
         <w:br/>
       </w:r>
     </w:p>
@@ -6299,7 +6319,7 @@
           <w:color w:val="000000" w:themeColor="text1"/>
           <w:sz w:val="28"/>
           <w:szCs w:val="28"/>
-          <w:lang w:val="de-AT"/>
+          <w:lang w:val="de-DE"/>
         </w:rPr>
         <w:t> </w:t>
       </w:r>
@@ -6324,6 +6344,9 @@
         <w:t>SQL</w:t>
       </w:r>
       <w:r>
+        <w:rPr>
+          <w:lang w:val="de-DE"/>
+        </w:rPr>
         <w:br/>
       </w:r>
     </w:p>
@@ -6423,7 +6446,7 @@
           <w:color w:val="000000" w:themeColor="text1"/>
           <w:sz w:val="28"/>
           <w:szCs w:val="28"/>
-          <w:lang w:val="de-AT"/>
+          <w:lang w:val="de-DE"/>
         </w:rPr>
         <w:lastRenderedPageBreak/>
         <w:t>Use Case „Download PDF“</w:t>
@@ -6435,7 +6458,7 @@
           <w:color w:val="000000" w:themeColor="text1"/>
           <w:sz w:val="28"/>
           <w:szCs w:val="28"/>
-          <w:lang w:val="de-AT"/>
+          <w:lang w:val="de-DE"/>
         </w:rPr>
         <w:t> </w:t>
       </w:r>
@@ -6460,6 +6483,7 @@
           <w:color w:val="000000" w:themeColor="text1"/>
           <w:sz w:val="28"/>
           <w:szCs w:val="28"/>
+          <w:lang w:val="de-DE"/>
         </w:rPr>
       </w:pPr>
       <w:r>
@@ -6471,6 +6495,7 @@
           <w:color w:val="000000" w:themeColor="text1"/>
           <w:sz w:val="28"/>
           <w:szCs w:val="28"/>
+          <w:lang w:val="de-DE"/>
         </w:rPr>
         <w:t>Kurze Beschreibung</w:t>
       </w:r>
@@ -6533,6 +6558,7 @@
           <w:color w:val="000000" w:themeColor="text1"/>
           <w:sz w:val="28"/>
           <w:szCs w:val="28"/>
+          <w:lang w:val="de-DE"/>
         </w:rPr>
       </w:pPr>
       <w:r>
@@ -6544,6 +6570,7 @@
           <w:color w:val="000000" w:themeColor="text1"/>
           <w:sz w:val="28"/>
           <w:szCs w:val="28"/>
+          <w:lang w:val="de-DE"/>
         </w:rPr>
         <w:t>A</w:t>
       </w:r>
@@ -6619,6 +6646,7 @@
           <w:color w:val="000000" w:themeColor="text1"/>
           <w:sz w:val="28"/>
           <w:szCs w:val="28"/>
+          <w:lang w:val="de-DE"/>
         </w:rPr>
       </w:pPr>
       <w:r>
@@ -6630,6 +6658,7 @@
           <w:color w:val="000000" w:themeColor="text1"/>
           <w:sz w:val="28"/>
           <w:szCs w:val="28"/>
+          <w:lang w:val="de-DE"/>
         </w:rPr>
         <w:t>Akteuere</w:t>
       </w:r>
@@ -6681,6 +6710,7 @@
           <w:color w:val="000000" w:themeColor="text1"/>
           <w:sz w:val="28"/>
           <w:szCs w:val="28"/>
+          <w:lang w:val="de-DE"/>
         </w:rPr>
       </w:pPr>
       <w:r>
@@ -6692,6 +6722,7 @@
           <w:color w:val="000000" w:themeColor="text1"/>
           <w:sz w:val="28"/>
           <w:szCs w:val="28"/>
+          <w:lang w:val="de-DE"/>
         </w:rPr>
         <w:t>Vorbedingungen</w:t>
       </w:r>
@@ -6743,6 +6774,7 @@
           <w:color w:val="000000" w:themeColor="text1"/>
           <w:sz w:val="28"/>
           <w:szCs w:val="28"/>
+          <w:lang w:val="de-DE"/>
         </w:rPr>
       </w:pPr>
       <w:r>
@@ -6754,6 +6786,7 @@
           <w:color w:val="000000" w:themeColor="text1"/>
           <w:sz w:val="28"/>
           <w:szCs w:val="28"/>
+          <w:lang w:val="de-DE"/>
         </w:rPr>
         <w:t>Schritte</w:t>
       </w:r>
@@ -6924,6 +6957,7 @@
           <w:color w:val="000000" w:themeColor="text1"/>
           <w:sz w:val="28"/>
           <w:szCs w:val="28"/>
+          <w:lang w:val="de-DE"/>
         </w:rPr>
       </w:pPr>
     </w:p>
@@ -7064,7 +7098,7 @@
                     <pic:cNvPicPr/>
                   </pic:nvPicPr>
                   <pic:blipFill>
-                    <a:blip r:embed="rId7">
+                    <a:blip r:embed="rId9">
                       <a:extLst>
                         <a:ext uri="{28A0092B-C50C-407E-A947-70E740481C1C}">
                           <a14:useLocalDpi xmlns:a14="http://schemas.microsoft.com/office/drawing/2010/main" val="0"/>
@@ -7161,7 +7195,7 @@
           <w:lang w:val="de-DE"/>
         </w:rPr>
         <w:drawing>
-          <wp:anchor distT="0" distB="0" distL="114300" distR="114300" simplePos="0" relativeHeight="251658241" behindDoc="0" locked="0" layoutInCell="1" allowOverlap="1" wp14:anchorId="0C0195B3" wp14:editId="2E6B65A9">
+          <wp:anchor distT="0" distB="0" distL="114300" distR="114300" simplePos="0" relativeHeight="251658241" behindDoc="0" locked="0" layoutInCell="1" allowOverlap="1" wp14:anchorId="0C0195B3" wp14:editId="1D2B405E">
             <wp:simplePos x="0" y="0"/>
             <wp:positionH relativeFrom="page">
               <wp:align>left</wp:align>
@@ -7192,7 +7226,7 @@
                     <pic:cNvPicPr/>
                   </pic:nvPicPr>
                   <pic:blipFill>
-                    <a:blip r:embed="rId8" cstate="print">
+                    <a:blip r:embed="rId10" cstate="print">
                       <a:extLst>
                         <a:ext uri="{28A0092B-C50C-407E-A947-70E740481C1C}">
                           <a14:useLocalDpi xmlns:a14="http://schemas.microsoft.com/office/drawing/2010/main" val="0"/>
@@ -7278,6 +7312,309 @@
         <w:textAlignment w:val="auto"/>
         <w:rPr>
           <w:rFonts w:ascii="Times New Roman" w:eastAsia="Times New Roman" w:hAnsi="Times New Roman" w:cs="Times New Roman"/>
+          <w:sz w:val="24"/>
+          <w:szCs w:val="24"/>
+          <w:lang w:val="de-DE"/>
+        </w:rPr>
+      </w:pPr>
+      <w:r>
+        <w:rPr>
+          <w:rFonts w:ascii="Times New Roman" w:eastAsia="Times New Roman" w:hAnsi="Times New Roman" w:cs="Times New Roman"/>
+          <w:sz w:val="24"/>
+          <w:szCs w:val="24"/>
+          <w:lang w:val="de-DE"/>
+        </w:rPr>
+        <w:t>Main Design:</w:t>
+      </w:r>
+    </w:p>
+    <w:p>
+      <w:pPr>
+        <w:suppressAutoHyphens w:val="0"/>
+        <w:autoSpaceDN/>
+        <w:spacing w:after="200" w:line="276" w:lineRule="auto"/>
+        <w:ind w:left="360"/>
+        <w:jc w:val="center"/>
+        <w:textAlignment w:val="auto"/>
+        <w:rPr>
+          <w:rFonts w:ascii="Times New Roman" w:eastAsia="Times New Roman" w:hAnsi="Times New Roman" w:cs="Times New Roman"/>
+          <w:sz w:val="24"/>
+          <w:szCs w:val="24"/>
+          <w:lang w:val="de-DE"/>
+        </w:rPr>
+      </w:pPr>
+      <w:r>
+        <w:rPr>
+          <w:rFonts w:ascii="Times New Roman" w:eastAsia="Times New Roman" w:hAnsi="Times New Roman" w:cs="Times New Roman"/>
+          <w:noProof/>
+          <w:sz w:val="24"/>
+          <w:szCs w:val="24"/>
+          <w:lang w:val="de-DE"/>
+        </w:rPr>
+        <w:drawing>
+          <wp:inline distT="0" distB="0" distL="0" distR="0" wp14:anchorId="46DB3789" wp14:editId="27987E2E">
+            <wp:extent cx="5731510" cy="4049395"/>
+            <wp:effectExtent l="19050" t="19050" r="21590" b="27305"/>
+            <wp:docPr id="246196619" name="Grafik 1" descr="Ein Bild, das Text, Screenshot, Software, Webseite enthält.&#10;&#10;Automatisch generierte Beschreibung"/>
+            <wp:cNvGraphicFramePr>
+              <a:graphicFrameLocks xmlns:a="http://schemas.openxmlformats.org/drawingml/2006/main" noChangeAspect="1"/>
+            </wp:cNvGraphicFramePr>
+            <a:graphic xmlns:a="http://schemas.openxmlformats.org/drawingml/2006/main">
+              <a:graphicData uri="http://schemas.openxmlformats.org/drawingml/2006/picture">
+                <pic:pic xmlns:pic="http://schemas.openxmlformats.org/drawingml/2006/picture">
+                  <pic:nvPicPr>
+                    <pic:cNvPr id="246196619" name="Grafik 1" descr="Ein Bild, das Text, Screenshot, Software, Webseite enthält.&#10;&#10;Automatisch generierte Beschreibung"/>
+                    <pic:cNvPicPr/>
+                  </pic:nvPicPr>
+                  <pic:blipFill>
+                    <a:blip r:embed="rId11"/>
+                    <a:stretch>
+                      <a:fillRect/>
+                    </a:stretch>
+                  </pic:blipFill>
+                  <pic:spPr>
+                    <a:xfrm>
+                      <a:off x="0" y="0"/>
+                      <a:ext cx="5731510" cy="4049395"/>
+                    </a:xfrm>
+                    <a:prstGeom prst="rect">
+                      <a:avLst/>
+                    </a:prstGeom>
+                    <a:ln>
+                      <a:solidFill>
+                        <a:schemeClr val="tx1"/>
+                      </a:solidFill>
+                    </a:ln>
+                  </pic:spPr>
+                </pic:pic>
+              </a:graphicData>
+            </a:graphic>
+          </wp:inline>
+        </w:drawing>
+      </w:r>
+    </w:p>
+    <w:p>
+      <w:pPr>
+        <w:suppressAutoHyphens w:val="0"/>
+        <w:autoSpaceDN/>
+        <w:spacing w:after="200" w:line="276" w:lineRule="auto"/>
+        <w:ind w:left="360"/>
+        <w:jc w:val="center"/>
+        <w:textAlignment w:val="auto"/>
+        <w:rPr>
+          <w:rFonts w:ascii="Times New Roman" w:eastAsia="Times New Roman" w:hAnsi="Times New Roman" w:cs="Times New Roman"/>
+          <w:sz w:val="24"/>
+          <w:szCs w:val="24"/>
+          <w:lang w:val="de-DE"/>
+        </w:rPr>
+      </w:pPr>
+    </w:p>
+    <w:p>
+      <w:pPr>
+        <w:suppressAutoHyphens w:val="0"/>
+        <w:autoSpaceDN/>
+        <w:spacing w:after="200" w:line="276" w:lineRule="auto"/>
+        <w:ind w:left="360"/>
+        <w:jc w:val="center"/>
+        <w:textAlignment w:val="auto"/>
+        <w:rPr>
+          <w:rFonts w:ascii="Times New Roman" w:eastAsia="Times New Roman" w:hAnsi="Times New Roman" w:cs="Times New Roman"/>
+          <w:sz w:val="24"/>
+          <w:szCs w:val="24"/>
+          <w:lang w:val="de-DE"/>
+        </w:rPr>
+      </w:pPr>
+      <w:r>
+        <w:rPr>
+          <w:rFonts w:ascii="Times New Roman" w:eastAsia="Times New Roman" w:hAnsi="Times New Roman" w:cs="Times New Roman"/>
+          <w:sz w:val="24"/>
+          <w:szCs w:val="24"/>
+          <w:lang w:val="de-DE"/>
+        </w:rPr>
+        <w:t>Stärken-Schwächen Analyse:</w:t>
+      </w:r>
+    </w:p>
+    <w:p>
+      <w:pPr>
+        <w:suppressAutoHyphens w:val="0"/>
+        <w:autoSpaceDN/>
+        <w:spacing w:after="200" w:line="276" w:lineRule="auto"/>
+        <w:ind w:left="360"/>
+        <w:jc w:val="center"/>
+        <w:textAlignment w:val="auto"/>
+        <w:rPr>
+          <w:rFonts w:ascii="Times New Roman" w:eastAsia="Times New Roman" w:hAnsi="Times New Roman" w:cs="Times New Roman"/>
+          <w:sz w:val="24"/>
+          <w:szCs w:val="24"/>
+          <w:lang w:val="de-DE"/>
+        </w:rPr>
+      </w:pPr>
+      <w:r>
+        <w:rPr>
+          <w:rFonts w:ascii="Times New Roman" w:eastAsia="Times New Roman" w:hAnsi="Times New Roman" w:cs="Times New Roman"/>
+          <w:noProof/>
+          <w:sz w:val="24"/>
+          <w:szCs w:val="24"/>
+          <w:lang w:val="de-DE"/>
+        </w:rPr>
+        <w:drawing>
+          <wp:inline distT="0" distB="0" distL="0" distR="0" wp14:anchorId="52F936D0" wp14:editId="095A93E7">
+            <wp:extent cx="5731510" cy="2799715"/>
+            <wp:effectExtent l="19050" t="19050" r="21590" b="19685"/>
+            <wp:docPr id="541115666" name="Grafik 1" descr="Ein Bild, das Text, Screenshot, Schrift, Reihe enthält.&#10;&#10;Automatisch generierte Beschreibung"/>
+            <wp:cNvGraphicFramePr>
+              <a:graphicFrameLocks xmlns:a="http://schemas.openxmlformats.org/drawingml/2006/main" noChangeAspect="1"/>
+            </wp:cNvGraphicFramePr>
+            <a:graphic xmlns:a="http://schemas.openxmlformats.org/drawingml/2006/main">
+              <a:graphicData uri="http://schemas.openxmlformats.org/drawingml/2006/picture">
+                <pic:pic xmlns:pic="http://schemas.openxmlformats.org/drawingml/2006/picture">
+                  <pic:nvPicPr>
+                    <pic:cNvPr id="541115666" name="Grafik 1" descr="Ein Bild, das Text, Screenshot, Schrift, Reihe enthält.&#10;&#10;Automatisch generierte Beschreibung"/>
+                    <pic:cNvPicPr/>
+                  </pic:nvPicPr>
+                  <pic:blipFill>
+                    <a:blip r:embed="rId12"/>
+                    <a:stretch>
+                      <a:fillRect/>
+                    </a:stretch>
+                  </pic:blipFill>
+                  <pic:spPr>
+                    <a:xfrm>
+                      <a:off x="0" y="0"/>
+                      <a:ext cx="5731510" cy="2799715"/>
+                    </a:xfrm>
+                    <a:prstGeom prst="rect">
+                      <a:avLst/>
+                    </a:prstGeom>
+                    <a:ln>
+                      <a:solidFill>
+                        <a:schemeClr val="tx1"/>
+                      </a:solidFill>
+                    </a:ln>
+                  </pic:spPr>
+                </pic:pic>
+              </a:graphicData>
+            </a:graphic>
+          </wp:inline>
+        </w:drawing>
+      </w:r>
+    </w:p>
+    <w:p>
+      <w:pPr>
+        <w:suppressAutoHyphens w:val="0"/>
+        <w:autoSpaceDN/>
+        <w:spacing w:after="200" w:line="276" w:lineRule="auto"/>
+        <w:ind w:left="360"/>
+        <w:jc w:val="center"/>
+        <w:textAlignment w:val="auto"/>
+        <w:rPr>
+          <w:rFonts w:ascii="Times New Roman" w:eastAsia="Times New Roman" w:hAnsi="Times New Roman" w:cs="Times New Roman"/>
+          <w:sz w:val="24"/>
+          <w:szCs w:val="24"/>
+          <w:lang w:val="de-DE"/>
+        </w:rPr>
+      </w:pPr>
+      <w:r>
+        <w:rPr>
+          <w:rFonts w:ascii="Times New Roman" w:eastAsia="Times New Roman" w:hAnsi="Times New Roman" w:cs="Times New Roman"/>
+          <w:sz w:val="24"/>
+          <w:szCs w:val="24"/>
+          <w:lang w:val="de-DE"/>
+        </w:rPr>
+        <w:lastRenderedPageBreak/>
+        <w:t>Rechenzettel für die Volksschulkinder:</w:t>
+      </w:r>
+    </w:p>
+    <w:p>
+      <w:pPr>
+        <w:suppressAutoHyphens w:val="0"/>
+        <w:autoSpaceDN/>
+        <w:spacing w:after="200" w:line="276" w:lineRule="auto"/>
+        <w:ind w:left="360"/>
+        <w:jc w:val="center"/>
+        <w:textAlignment w:val="auto"/>
+        <w:rPr>
+          <w:rFonts w:ascii="Times New Roman" w:eastAsia="Times New Roman" w:hAnsi="Times New Roman" w:cs="Times New Roman"/>
+          <w:sz w:val="24"/>
+          <w:szCs w:val="24"/>
+          <w:lang w:val="de-DE"/>
+        </w:rPr>
+      </w:pPr>
+      <w:r>
+        <w:rPr>
+          <w:rFonts w:ascii="Times New Roman" w:eastAsia="Times New Roman" w:hAnsi="Times New Roman" w:cs="Times New Roman"/>
+          <w:noProof/>
+          <w:sz w:val="24"/>
+          <w:szCs w:val="24"/>
+          <w:lang w:val="de-DE"/>
+        </w:rPr>
+        <w:drawing>
+          <wp:inline distT="0" distB="0" distL="0" distR="0" wp14:anchorId="6A541A12" wp14:editId="0E103663">
+            <wp:extent cx="5731510" cy="3225800"/>
+            <wp:effectExtent l="19050" t="19050" r="21590" b="12700"/>
+            <wp:docPr id="614129937" name="Grafik 1" descr="Ein Bild, das Text, Handschrift, Screenshot, Schrift enthält.&#10;&#10;Automatisch generierte Beschreibung"/>
+            <wp:cNvGraphicFramePr>
+              <a:graphicFrameLocks xmlns:a="http://schemas.openxmlformats.org/drawingml/2006/main" noChangeAspect="1"/>
+            </wp:cNvGraphicFramePr>
+            <a:graphic xmlns:a="http://schemas.openxmlformats.org/drawingml/2006/main">
+              <a:graphicData uri="http://schemas.openxmlformats.org/drawingml/2006/picture">
+                <pic:pic xmlns:pic="http://schemas.openxmlformats.org/drawingml/2006/picture">
+                  <pic:nvPicPr>
+                    <pic:cNvPr id="614129937" name="Grafik 1" descr="Ein Bild, das Text, Handschrift, Screenshot, Schrift enthält.&#10;&#10;Automatisch generierte Beschreibung"/>
+                    <pic:cNvPicPr/>
+                  </pic:nvPicPr>
+                  <pic:blipFill>
+                    <a:blip r:embed="rId13"/>
+                    <a:stretch>
+                      <a:fillRect/>
+                    </a:stretch>
+                  </pic:blipFill>
+                  <pic:spPr>
+                    <a:xfrm>
+                      <a:off x="0" y="0"/>
+                      <a:ext cx="5731510" cy="3225800"/>
+                    </a:xfrm>
+                    <a:prstGeom prst="rect">
+                      <a:avLst/>
+                    </a:prstGeom>
+                    <a:ln>
+                      <a:solidFill>
+                        <a:schemeClr val="tx1"/>
+                      </a:solidFill>
+                    </a:ln>
+                  </pic:spPr>
+                </pic:pic>
+              </a:graphicData>
+            </a:graphic>
+          </wp:inline>
+        </w:drawing>
+      </w:r>
+    </w:p>
+    <w:p>
+      <w:pPr>
+        <w:suppressAutoHyphens w:val="0"/>
+        <w:autoSpaceDN/>
+        <w:spacing w:after="200" w:line="276" w:lineRule="auto"/>
+        <w:ind w:left="360"/>
+        <w:jc w:val="center"/>
+        <w:textAlignment w:val="auto"/>
+        <w:rPr>
+          <w:rFonts w:ascii="Times New Roman" w:eastAsia="Times New Roman" w:hAnsi="Times New Roman" w:cs="Times New Roman"/>
+          <w:sz w:val="24"/>
+          <w:szCs w:val="24"/>
+          <w:lang w:val="de-DE"/>
+        </w:rPr>
+      </w:pPr>
+    </w:p>
+    <w:p>
+      <w:pPr>
+        <w:suppressAutoHyphens w:val="0"/>
+        <w:autoSpaceDN/>
+        <w:spacing w:after="200" w:line="276" w:lineRule="auto"/>
+        <w:ind w:left="360"/>
+        <w:jc w:val="center"/>
+        <w:textAlignment w:val="auto"/>
+        <w:rPr>
+          <w:rFonts w:ascii="Times New Roman" w:eastAsia="Times New Roman" w:hAnsi="Times New Roman" w:cs="Times New Roman"/>
           <w:lang w:val="de-DE"/>
         </w:rPr>
       </w:pPr>
@@ -7332,7 +7669,7 @@
                     <pic:cNvPicPr/>
                   </pic:nvPicPr>
                   <pic:blipFill rotWithShape="1">
-                    <a:blip r:embed="rId9"/>
+                    <a:blip r:embed="rId14"/>
                     <a:srcRect b="28222"/>
                     <a:stretch/>
                   </pic:blipFill>
@@ -7386,6 +7723,29 @@
         <w:suppressAutoHyphens w:val="0"/>
         <w:autoSpaceDN/>
         <w:spacing w:after="200" w:line="276" w:lineRule="auto"/>
+        <w:textAlignment w:val="auto"/>
+        <w:rPr>
+          <w:rFonts w:ascii="Times New Roman" w:eastAsia="Times New Roman" w:hAnsi="Times New Roman" w:cs="Times New Roman"/>
+          <w:sz w:val="24"/>
+          <w:szCs w:val="24"/>
+          <w:lang w:val="de-DE"/>
+        </w:rPr>
+      </w:pPr>
+      <w:r>
+        <w:rPr>
+          <w:rFonts w:ascii="Times New Roman" w:eastAsia="Times New Roman" w:hAnsi="Times New Roman" w:cs="Times New Roman"/>
+          <w:sz w:val="24"/>
+          <w:szCs w:val="24"/>
+          <w:lang w:val="de-DE"/>
+        </w:rPr>
+        <w:br w:type="page"/>
+      </w:r>
+    </w:p>
+    <w:p>
+      <w:pPr>
+        <w:suppressAutoHyphens w:val="0"/>
+        <w:autoSpaceDN/>
+        <w:spacing w:after="200" w:line="276" w:lineRule="auto"/>
         <w:ind w:left="360"/>
         <w:jc w:val="center"/>
         <w:textAlignment w:val="auto"/>
@@ -7403,6 +7763,7 @@
           <w:szCs w:val="24"/>
           <w:lang w:val="de-DE"/>
         </w:rPr>
+        <w:lastRenderedPageBreak/>
         <w:t xml:space="preserve">All </w:t>
       </w:r>
       <w:r>
@@ -7439,7 +7800,7 @@
           <w:noProof/>
         </w:rPr>
         <w:drawing>
-          <wp:inline distT="0" distB="0" distL="0" distR="0" wp14:anchorId="67D624E8" wp14:editId="3B0E4B4D">
+          <wp:inline distT="0" distB="0" distL="0" distR="0" wp14:anchorId="67D624E8" wp14:editId="4EF16136">
             <wp:extent cx="5731510" cy="3328670"/>
             <wp:effectExtent l="19050" t="19050" r="2540" b="5080"/>
             <wp:docPr id="643092575" name="Grafik 1" descr="Ein Bild, das Text, Screenshot, Diagramm, Reihe enthält.&#10;&#10;Automatisch generierte Beschreibung"/>
@@ -7454,7 +7815,7 @@
                     <pic:cNvPicPr/>
                   </pic:nvPicPr>
                   <pic:blipFill>
-                    <a:blip r:embed="rId10" cstate="print">
+                    <a:blip r:embed="rId15" cstate="print">
                       <a:extLst>
                         <a:ext uri="{28A0092B-C50C-407E-A947-70E740481C1C}">
                           <a14:useLocalDpi xmlns:a14="http://schemas.microsoft.com/office/drawing/2010/main" val="0"/>
@@ -7505,32 +7866,6 @@
         <w:autoSpaceDN/>
         <w:spacing w:after="200" w:line="276" w:lineRule="auto"/>
         <w:ind w:left="360"/>
-        <w:textAlignment w:val="auto"/>
-        <w:rPr>
-          <w:rFonts w:ascii="Times New Roman" w:eastAsia="Times New Roman" w:hAnsi="Times New Roman" w:cs="Times New Roman"/>
-          <w:lang w:val="de-DE"/>
-        </w:rPr>
-      </w:pPr>
-    </w:p>
-    <w:p>
-      <w:pPr>
-        <w:suppressAutoHyphens w:val="0"/>
-        <w:autoSpaceDN/>
-        <w:spacing w:after="200" w:line="276" w:lineRule="auto"/>
-        <w:ind w:left="360"/>
-        <w:textAlignment w:val="auto"/>
-        <w:rPr>
-          <w:rFonts w:ascii="Times New Roman" w:eastAsia="Times New Roman" w:hAnsi="Times New Roman" w:cs="Times New Roman"/>
-          <w:lang w:val="de-DE"/>
-        </w:rPr>
-      </w:pPr>
-    </w:p>
-    <w:p>
-      <w:pPr>
-        <w:suppressAutoHyphens w:val="0"/>
-        <w:autoSpaceDN/>
-        <w:spacing w:after="200" w:line="276" w:lineRule="auto"/>
-        <w:ind w:left="360"/>
         <w:jc w:val="center"/>
         <w:textAlignment w:val="auto"/>
         <w:rPr>
@@ -7547,7 +7882,6 @@
           <w:szCs w:val="24"/>
           <w:lang w:val="de-DE"/>
         </w:rPr>
-        <w:lastRenderedPageBreak/>
         <w:t>Login:</w:t>
       </w:r>
     </w:p>
@@ -7583,7 +7917,7 @@
                     <pic:cNvPicPr/>
                   </pic:nvPicPr>
                   <pic:blipFill>
-                    <a:blip r:embed="rId11">
+                    <a:blip r:embed="rId16">
                       <a:extLst>
                         <a:ext uri="{28A0092B-C50C-407E-A947-70E740481C1C}">
                           <a14:useLocalDpi xmlns:a14="http://schemas.microsoft.com/office/drawing/2010/main" val="0"/>
@@ -7620,6 +7954,29 @@
         <w:suppressAutoHyphens w:val="0"/>
         <w:autoSpaceDN/>
         <w:spacing w:after="200" w:line="276" w:lineRule="auto"/>
+        <w:textAlignment w:val="auto"/>
+        <w:rPr>
+          <w:rFonts w:ascii="Times New Roman" w:eastAsia="Times New Roman" w:hAnsi="Times New Roman" w:cs="Times New Roman"/>
+          <w:sz w:val="24"/>
+          <w:szCs w:val="24"/>
+          <w:lang w:val="de-DE"/>
+        </w:rPr>
+      </w:pPr>
+      <w:r>
+        <w:rPr>
+          <w:rFonts w:ascii="Times New Roman" w:eastAsia="Times New Roman" w:hAnsi="Times New Roman" w:cs="Times New Roman"/>
+          <w:sz w:val="24"/>
+          <w:szCs w:val="24"/>
+          <w:lang w:val="de-DE"/>
+        </w:rPr>
+        <w:br w:type="page"/>
+      </w:r>
+    </w:p>
+    <w:p>
+      <w:pPr>
+        <w:suppressAutoHyphens w:val="0"/>
+        <w:autoSpaceDN/>
+        <w:spacing w:after="200" w:line="276" w:lineRule="auto"/>
         <w:ind w:left="360"/>
         <w:jc w:val="center"/>
         <w:textAlignment w:val="auto"/>
@@ -7637,6 +7994,7 @@
           <w:szCs w:val="24"/>
           <w:lang w:val="de-DE"/>
         </w:rPr>
+        <w:lastRenderedPageBreak/>
         <w:t>Register:</w:t>
       </w:r>
     </w:p>
@@ -7672,7 +8030,7 @@
                     <pic:cNvPicPr/>
                   </pic:nvPicPr>
                   <pic:blipFill>
-                    <a:blip r:embed="rId12">
+                    <a:blip r:embed="rId17">
                       <a:extLst>
                         <a:ext uri="{28A0092B-C50C-407E-A947-70E740481C1C}">
                           <a14:useLocalDpi xmlns:a14="http://schemas.microsoft.com/office/drawing/2010/main" val="0"/>
@@ -7723,32 +8081,6 @@
         <w:autoSpaceDN/>
         <w:spacing w:after="200" w:line="276" w:lineRule="auto"/>
         <w:ind w:left="360"/>
-        <w:textAlignment w:val="auto"/>
-        <w:rPr>
-          <w:rFonts w:ascii="Times New Roman" w:eastAsia="Times New Roman" w:hAnsi="Times New Roman" w:cs="Times New Roman"/>
-          <w:lang w:val="de-DE"/>
-        </w:rPr>
-      </w:pPr>
-    </w:p>
-    <w:p>
-      <w:pPr>
-        <w:suppressAutoHyphens w:val="0"/>
-        <w:autoSpaceDN/>
-        <w:spacing w:after="200" w:line="276" w:lineRule="auto"/>
-        <w:ind w:left="360"/>
-        <w:textAlignment w:val="auto"/>
-        <w:rPr>
-          <w:rFonts w:ascii="Times New Roman" w:eastAsia="Times New Roman" w:hAnsi="Times New Roman" w:cs="Times New Roman"/>
-          <w:lang w:val="de-DE"/>
-        </w:rPr>
-      </w:pPr>
-    </w:p>
-    <w:p>
-      <w:pPr>
-        <w:suppressAutoHyphens w:val="0"/>
-        <w:autoSpaceDN/>
-        <w:spacing w:after="200" w:line="276" w:lineRule="auto"/>
-        <w:ind w:left="360"/>
         <w:jc w:val="center"/>
         <w:textAlignment w:val="auto"/>
         <w:rPr>
@@ -7765,7 +8097,6 @@
           <w:szCs w:val="24"/>
           <w:lang w:val="de-DE"/>
         </w:rPr>
-        <w:lastRenderedPageBreak/>
         <w:t>Studentslist:</w:t>
       </w:r>
     </w:p>
@@ -7801,7 +8132,7 @@
                     <pic:cNvPicPr/>
                   </pic:nvPicPr>
                   <pic:blipFill>
-                    <a:blip r:embed="rId13">
+                    <a:blip r:embed="rId18">
                       <a:extLst>
                         <a:ext uri="{28A0092B-C50C-407E-A947-70E740481C1C}">
                           <a14:useLocalDpi xmlns:a14="http://schemas.microsoft.com/office/drawing/2010/main" val="0"/>
@@ -7853,6 +8184,7 @@
           <w:sz w:val="24"/>
           <w:szCs w:val="24"/>
         </w:rPr>
+        <w:lastRenderedPageBreak/>
         <w:t>The best of the best</w:t>
       </w:r>
     </w:p>
@@ -7873,9 +8205,9 @@
           <w:noProof/>
         </w:rPr>
         <w:drawing>
-          <wp:inline distT="0" distB="0" distL="0" distR="0" wp14:anchorId="7B78A534" wp14:editId="5E59CA25">
+          <wp:inline distT="0" distB="0" distL="0" distR="0" wp14:anchorId="7B78A534" wp14:editId="41D479B5">
             <wp:extent cx="4869875" cy="3634870"/>
-            <wp:effectExtent l="0" t="0" r="0" b="0"/>
+            <wp:effectExtent l="19050" t="19050" r="26035" b="22860"/>
             <wp:docPr id="322435909" name="Grafik 1" descr="Ein Bild, das Text, Screenshot, Rechteck, Design enthält.&#10;&#10;Automatisch generierte Beschreibung"/>
             <wp:cNvGraphicFramePr>
               <a:graphicFrameLocks xmlns:a="http://schemas.openxmlformats.org/drawingml/2006/main" noChangeAspect="1"/>
@@ -7888,7 +8220,7 @@
                     <pic:cNvPicPr/>
                   </pic:nvPicPr>
                   <pic:blipFill>
-                    <a:blip r:embed="rId14">
+                    <a:blip r:embed="rId19">
                       <a:extLst>
                         <a:ext uri="{28A0092B-C50C-407E-A947-70E740481C1C}">
                           <a14:useLocalDpi xmlns:a14="http://schemas.microsoft.com/office/drawing/2010/main" val="0"/>
@@ -7907,12 +8239,36 @@
                     <a:prstGeom prst="rect">
                       <a:avLst/>
                     </a:prstGeom>
+                    <a:ln>
+                      <a:solidFill>
+                        <a:schemeClr val="tx1"/>
+                      </a:solidFill>
+                    </a:ln>
                   </pic:spPr>
                 </pic:pic>
               </a:graphicData>
             </a:graphic>
           </wp:inline>
         </w:drawing>
+      </w:r>
+    </w:p>
+    <w:p>
+      <w:pPr>
+        <w:suppressAutoHyphens w:val="0"/>
+        <w:autoSpaceDN/>
+        <w:spacing w:after="200" w:line="276" w:lineRule="auto"/>
+        <w:textAlignment w:val="auto"/>
+        <w:rPr>
+          <w:rFonts w:ascii="Times New Roman" w:eastAsia="Times New Roman" w:hAnsi="Times New Roman" w:cs="Times New Roman"/>
+          <w:lang w:val="de-DE"/>
+        </w:rPr>
+      </w:pPr>
+      <w:r>
+        <w:rPr>
+          <w:rFonts w:ascii="Times New Roman" w:eastAsia="Times New Roman" w:hAnsi="Times New Roman" w:cs="Times New Roman"/>
+          <w:lang w:val="de-DE"/>
+        </w:rPr>
+        <w:br w:type="page"/>
       </w:r>
     </w:p>
     <w:p>
@@ -8601,17 +8957,259 @@
       </w:pPr>
     </w:p>
     <w:sectPr>
+      <w:headerReference w:type="even" r:id="rId20"/>
+      <w:headerReference w:type="default" r:id="rId21"/>
+      <w:footerReference w:type="even" r:id="rId22"/>
+      <w:footerReference w:type="default" r:id="rId23"/>
+      <w:headerReference w:type="first" r:id="rId24"/>
+      <w:footerReference w:type="first" r:id="rId25"/>
       <w:pgSz w:w="11906" w:h="16838"/>
       <w:pgMar w:top="1440" w:right="1440" w:bottom="1440" w:left="1440" w:header="708" w:footer="708" w:gutter="0"/>
       <w:cols w:space="708"/>
+      <w:titlePg/>
       <w:docGrid w:linePitch="360"/>
     </w:sectPr>
   </w:body>
 </w:document>
 </file>
 
+<file path=word/endnotes.xml><?xml version="1.0" encoding="utf-8"?>
+<w:endnotes xmlns:wpc="http://schemas.microsoft.com/office/word/2010/wordprocessingCanvas" xmlns:cx="http://schemas.microsoft.com/office/drawing/2014/chartex" xmlns:cx1="http://schemas.microsoft.com/office/drawing/2015/9/8/chartex" xmlns:cx2="http://schemas.microsoft.com/office/drawing/2015/10/21/chartex" xmlns:cx3="http://schemas.microsoft.com/office/drawing/2016/5/9/chartex" xmlns:cx4="http://schemas.microsoft.com/office/drawing/2016/5/10/chartex" xmlns:cx5="http://schemas.microsoft.com/office/drawing/2016/5/11/chartex" xmlns:cx6="http://schemas.microsoft.com/office/drawing/2016/5/12/chartex" xmlns:cx7="http://schemas.microsoft.com/office/drawing/2016/5/13/chartex" xmlns:cx8="http://schemas.microsoft.com/office/drawing/2016/5/14/chartex" xmlns:mc="http://schemas.openxmlformats.org/markup-compatibility/2006" xmlns:aink="http://schemas.microsoft.com/office/drawing/2016/ink" xmlns:am3d="http://schemas.microsoft.com/office/drawing/2017/model3d" xmlns:o="urn:schemas-microsoft-com:office:office" xmlns:oel="http://schemas.microsoft.com/office/2019/extlst" xmlns:r="http://schemas.openxmlformats.org/officeDocument/2006/relationships" xmlns:m="http://schemas.openxmlformats.org/officeDocument/2006/math" xmlns:v="urn:schemas-microsoft-com:vml" xmlns:wp14="http://schemas.microsoft.com/office/word/2010/wordprocessingDrawing" xmlns:wp="http://schemas.openxmlformats.org/drawingml/2006/wordprocessingDrawing" xmlns:w10="urn:schemas-microsoft-com:office:word" xmlns:w="http://schemas.openxmlformats.org/wordprocessingml/2006/main" xmlns:w14="http://schemas.microsoft.com/office/word/2010/wordml" xmlns:w15="http://schemas.microsoft.com/office/word/2012/wordml" xmlns:w16cex="http://schemas.microsoft.com/office/word/2018/wordml/cex" xmlns:w16cid="http://schemas.microsoft.com/office/word/2016/wordml/cid" xmlns:w16="http://schemas.microsoft.com/office/word/2018/wordml" xmlns:w16sdtdh="http://schemas.microsoft.com/office/word/2020/wordml/sdtdatahash" xmlns:w16se="http://schemas.microsoft.com/office/word/2015/wordml/symex" xmlns:wpg="http://schemas.microsoft.com/office/word/2010/wordprocessingGroup" xmlns:wpi="http://schemas.microsoft.com/office/word/2010/wordprocessingInk" xmlns:wne="http://schemas.microsoft.com/office/word/2006/wordml" xmlns:wps="http://schemas.microsoft.com/office/word/2010/wordprocessingShape" mc:Ignorable="w14 w15 w16se w16cid w16 w16cex w16sdtdh wp14">
+  <w:endnote w:type="separator" w:id="-1">
+    <w:p>
+      <w:pPr>
+        <w:spacing w:after="0" w:line="240" w:lineRule="auto"/>
+      </w:pPr>
+      <w:r>
+        <w:separator/>
+      </w:r>
+    </w:p>
+  </w:endnote>
+  <w:endnote w:type="continuationSeparator" w:id="0">
+    <w:p>
+      <w:pPr>
+        <w:spacing w:after="0" w:line="240" w:lineRule="auto"/>
+      </w:pPr>
+      <w:r>
+        <w:continuationSeparator/>
+      </w:r>
+    </w:p>
+  </w:endnote>
+</w:endnotes>
+</file>
+
+<file path=word/footer1.xml><?xml version="1.0" encoding="utf-8"?>
+<w:ftr xmlns:wpc="http://schemas.microsoft.com/office/word/2010/wordprocessingCanvas" xmlns:cx="http://schemas.microsoft.com/office/drawing/2014/chartex" xmlns:cx1="http://schemas.microsoft.com/office/drawing/2015/9/8/chartex" xmlns:cx2="http://schemas.microsoft.com/office/drawing/2015/10/21/chartex" xmlns:cx3="http://schemas.microsoft.com/office/drawing/2016/5/9/chartex" xmlns:cx4="http://schemas.microsoft.com/office/drawing/2016/5/10/chartex" xmlns:cx5="http://schemas.microsoft.com/office/drawing/2016/5/11/chartex" xmlns:cx6="http://schemas.microsoft.com/office/drawing/2016/5/12/chartex" xmlns:cx7="http://schemas.microsoft.com/office/drawing/2016/5/13/chartex" xmlns:cx8="http://schemas.microsoft.com/office/drawing/2016/5/14/chartex" xmlns:mc="http://schemas.openxmlformats.org/markup-compatibility/2006" xmlns:aink="http://schemas.microsoft.com/office/drawing/2016/ink" xmlns:am3d="http://schemas.microsoft.com/office/drawing/2017/model3d" xmlns:o="urn:schemas-microsoft-com:office:office" xmlns:oel="http://schemas.microsoft.com/office/2019/extlst" xmlns:r="http://schemas.openxmlformats.org/officeDocument/2006/relationships" xmlns:m="http://schemas.openxmlformats.org/officeDocument/2006/math" xmlns:v="urn:schemas-microsoft-com:vml" xmlns:wp14="http://schemas.microsoft.com/office/word/2010/wordprocessingDrawing" xmlns:wp="http://schemas.openxmlformats.org/drawingml/2006/wordprocessingDrawing" xmlns:w10="urn:schemas-microsoft-com:office:word" xmlns:w="http://schemas.openxmlformats.org/wordprocessingml/2006/main" xmlns:w14="http://schemas.microsoft.com/office/word/2010/wordml" xmlns:w15="http://schemas.microsoft.com/office/word/2012/wordml" xmlns:w16cex="http://schemas.microsoft.com/office/word/2018/wordml/cex" xmlns:w16cid="http://schemas.microsoft.com/office/word/2016/wordml/cid" xmlns:w16="http://schemas.microsoft.com/office/word/2018/wordml" xmlns:w16sdtdh="http://schemas.microsoft.com/office/word/2020/wordml/sdtdatahash" xmlns:w16se="http://schemas.microsoft.com/office/word/2015/wordml/symex" xmlns:wpg="http://schemas.microsoft.com/office/word/2010/wordprocessingGroup" xmlns:wpi="http://schemas.microsoft.com/office/word/2010/wordprocessingInk" xmlns:wne="http://schemas.microsoft.com/office/word/2006/wordml" xmlns:wps="http://schemas.microsoft.com/office/word/2010/wordprocessingShape" mc:Ignorable="w14 w15 w16se w16cid w16 w16cex w16sdtdh wp14">
+  <w:p>
+    <w:pPr>
+      <w:pStyle w:val="Fuzeile"/>
+    </w:pPr>
+  </w:p>
+</w:ftr>
+</file>
+
+<file path=word/footer2.xml><?xml version="1.0" encoding="utf-8"?>
+<w:ftr xmlns:wpc="http://schemas.microsoft.com/office/word/2010/wordprocessingCanvas" xmlns:cx="http://schemas.microsoft.com/office/drawing/2014/chartex" xmlns:cx1="http://schemas.microsoft.com/office/drawing/2015/9/8/chartex" xmlns:cx2="http://schemas.microsoft.com/office/drawing/2015/10/21/chartex" xmlns:cx3="http://schemas.microsoft.com/office/drawing/2016/5/9/chartex" xmlns:cx4="http://schemas.microsoft.com/office/drawing/2016/5/10/chartex" xmlns:cx5="http://schemas.microsoft.com/office/drawing/2016/5/11/chartex" xmlns:cx6="http://schemas.microsoft.com/office/drawing/2016/5/12/chartex" xmlns:cx7="http://schemas.microsoft.com/office/drawing/2016/5/13/chartex" xmlns:cx8="http://schemas.microsoft.com/office/drawing/2016/5/14/chartex" xmlns:mc="http://schemas.openxmlformats.org/markup-compatibility/2006" xmlns:aink="http://schemas.microsoft.com/office/drawing/2016/ink" xmlns:am3d="http://schemas.microsoft.com/office/drawing/2017/model3d" xmlns:o="urn:schemas-microsoft-com:office:office" xmlns:oel="http://schemas.microsoft.com/office/2019/extlst" xmlns:r="http://schemas.openxmlformats.org/officeDocument/2006/relationships" xmlns:m="http://schemas.openxmlformats.org/officeDocument/2006/math" xmlns:v="urn:schemas-microsoft-com:vml" xmlns:wp14="http://schemas.microsoft.com/office/word/2010/wordprocessingDrawing" xmlns:wp="http://schemas.openxmlformats.org/drawingml/2006/wordprocessingDrawing" xmlns:w10="urn:schemas-microsoft-com:office:word" xmlns:w="http://schemas.openxmlformats.org/wordprocessingml/2006/main" xmlns:w14="http://schemas.microsoft.com/office/word/2010/wordml" xmlns:w15="http://schemas.microsoft.com/office/word/2012/wordml" xmlns:w16cex="http://schemas.microsoft.com/office/word/2018/wordml/cex" xmlns:w16cid="http://schemas.microsoft.com/office/word/2016/wordml/cid" xmlns:w16="http://schemas.microsoft.com/office/word/2018/wordml" xmlns:w16sdtdh="http://schemas.microsoft.com/office/word/2020/wordml/sdtdatahash" xmlns:w16se="http://schemas.microsoft.com/office/word/2015/wordml/symex" xmlns:wpg="http://schemas.microsoft.com/office/word/2010/wordprocessingGroup" xmlns:wpi="http://schemas.microsoft.com/office/word/2010/wordprocessingInk" xmlns:wne="http://schemas.microsoft.com/office/word/2006/wordml" xmlns:wps="http://schemas.microsoft.com/office/word/2010/wordprocessingShape" mc:Ignorable="w14 w15 w16se w16cid w16 w16cex w16sdtdh wp14">
+  <w:sdt>
+    <w:sdtPr>
+      <w:id w:val="867190988"/>
+      <w:docPartObj>
+        <w:docPartGallery w:val="Page Numbers (Bottom of Page)"/>
+        <w:docPartUnique/>
+      </w:docPartObj>
+    </w:sdtPr>
+    <w:sdtContent>
+      <w:p>
+        <w:pPr>
+          <w:pStyle w:val="Fuzeile"/>
+          <w:jc w:val="center"/>
+        </w:pPr>
+        <w:r>
+          <w:rPr>
+            <w:noProof/>
+          </w:rPr>
+          <mc:AlternateContent>
+            <mc:Choice Requires="wps">
+              <w:drawing>
+                <wp:inline distT="0" distB="0" distL="0" distR="0" wp14:anchorId="6E87810C" wp14:editId="78067921">
+                  <wp:extent cx="5467350" cy="45085"/>
+                  <wp:effectExtent l="9525" t="9525" r="0" b="2540"/>
+                  <wp:docPr id="899870592" name="Flussdiagramm: Verzweigung 1" descr="Light horizontal"/>
+                  <wp:cNvGraphicFramePr>
+                    <a:graphicFrameLocks xmlns:a="http://schemas.openxmlformats.org/drawingml/2006/main"/>
+                  </wp:cNvGraphicFramePr>
+                  <a:graphic xmlns:a="http://schemas.openxmlformats.org/drawingml/2006/main">
+                    <a:graphicData uri="http://schemas.microsoft.com/office/word/2010/wordprocessingShape">
+                      <wps:wsp>
+                        <wps:cNvSpPr>
+                          <a:spLocks noChangeArrowheads="1"/>
+                        </wps:cNvSpPr>
+                        <wps:spPr bwMode="auto">
+                          <a:xfrm flipV="1">
+                            <a:off x="0" y="0"/>
+                            <a:ext cx="5467350" cy="45085"/>
+                          </a:xfrm>
+                          <a:prstGeom prst="flowChartDecision">
+                            <a:avLst/>
+                          </a:prstGeom>
+                          <a:pattFill prst="ltHorz">
+                            <a:fgClr>
+                              <a:srgbClr val="000000"/>
+                            </a:fgClr>
+                            <a:bgClr>
+                              <a:srgbClr val="FFFFFF"/>
+                            </a:bgClr>
+                          </a:pattFill>
+                          <a:ln>
+                            <a:noFill/>
+                          </a:ln>
+                          <a:extLst>
+                            <a:ext uri="{91240B29-F687-4F45-9708-019B960494DF}">
+                              <a14:hiddenLine xmlns:a14="http://schemas.microsoft.com/office/drawing/2010/main" w="9525">
+                                <a:solidFill>
+                                  <a:srgbClr val="000000"/>
+                                </a:solidFill>
+                                <a:miter lim="800000"/>
+                                <a:headEnd/>
+                                <a:tailEnd/>
+                              </a14:hiddenLine>
+                            </a:ext>
+                          </a:extLst>
+                        </wps:spPr>
+                        <wps:bodyPr rot="0" vert="horz" wrap="square" lIns="91440" tIns="45720" rIns="91440" bIns="45720" anchor="t" anchorCtr="0" upright="1">
+                          <a:noAutofit/>
+                        </wps:bodyPr>
+                      </wps:wsp>
+                    </a:graphicData>
+                  </a:graphic>
+                </wp:inline>
+              </w:drawing>
+            </mc:Choice>
+            <mc:Fallback>
+              <w:pict>
+                <v:shapetype w14:anchorId="19113493" id="_x0000_t110" coordsize="21600,21600" o:spt="110" path="m10800,l,10800,10800,21600,21600,10800xe">
+                  <v:stroke joinstyle="miter"/>
+                  <v:path gradientshapeok="t" o:connecttype="rect" textboxrect="5400,5400,16200,16200"/>
+                </v:shapetype>
+                <v:shape id="Flussdiagramm: Verzweigung 1" o:spid="_x0000_s1026" type="#_x0000_t110" alt="Light horizontal" style="width:430.5pt;height:3.55pt;flip:y;visibility:visible;mso-wrap-style:square;mso-left-percent:-10001;mso-top-percent:-10001;mso-position-horizontal:absolute;mso-position-horizontal-relative:char;mso-position-vertical:absolute;mso-position-vertical-relative:line;mso-left-percent:-10001;mso-top-percent:-10001;v-text-anchor:top" o:gfxdata="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" fillcolor="black" stroked="f">
+                  <v:fill r:id="rId1" o:title="" type="pattern"/>
+                  <w10:anchorlock/>
+                </v:shape>
+              </w:pict>
+            </mc:Fallback>
+          </mc:AlternateContent>
+        </w:r>
+      </w:p>
+      <w:p>
+        <w:pPr>
+          <w:pStyle w:val="Fuzeile"/>
+          <w:jc w:val="center"/>
+        </w:pPr>
+        <w:r>
+          <w:fldChar w:fldCharType="begin"/>
+        </w:r>
+        <w:r>
+          <w:instrText>PAGE    \* MERGEFORMAT</w:instrText>
+        </w:r>
+        <w:r>
+          <w:fldChar w:fldCharType="separate"/>
+        </w:r>
+        <w:r>
+          <w:rPr>
+            <w:lang w:val="de-DE"/>
+          </w:rPr>
+          <w:t>2</w:t>
+        </w:r>
+        <w:r>
+          <w:fldChar w:fldCharType="end"/>
+        </w:r>
+      </w:p>
+    </w:sdtContent>
+  </w:sdt>
+  <w:p>
+    <w:pPr>
+      <w:pStyle w:val="Fuzeile"/>
+    </w:pPr>
+  </w:p>
+</w:ftr>
+</file>
+
+<file path=word/footer3.xml><?xml version="1.0" encoding="utf-8"?>
+<w:ftr xmlns:wpc="http://schemas.microsoft.com/office/word/2010/wordprocessingCanvas" xmlns:cx="http://schemas.microsoft.com/office/drawing/2014/chartex" xmlns:cx1="http://schemas.microsoft.com/office/drawing/2015/9/8/chartex" xmlns:cx2="http://schemas.microsoft.com/office/drawing/2015/10/21/chartex" xmlns:cx3="http://schemas.microsoft.com/office/drawing/2016/5/9/chartex" xmlns:cx4="http://schemas.microsoft.com/office/drawing/2016/5/10/chartex" xmlns:cx5="http://schemas.microsoft.com/office/drawing/2016/5/11/chartex" xmlns:cx6="http://schemas.microsoft.com/office/drawing/2016/5/12/chartex" xmlns:cx7="http://schemas.microsoft.com/office/drawing/2016/5/13/chartex" xmlns:cx8="http://schemas.microsoft.com/office/drawing/2016/5/14/chartex" xmlns:mc="http://schemas.openxmlformats.org/markup-compatibility/2006" xmlns:aink="http://schemas.microsoft.com/office/drawing/2016/ink" xmlns:am3d="http://schemas.microsoft.com/office/drawing/2017/model3d" xmlns:o="urn:schemas-microsoft-com:office:office" xmlns:oel="http://schemas.microsoft.com/office/2019/extlst" xmlns:r="http://schemas.openxmlformats.org/officeDocument/2006/relationships" xmlns:m="http://schemas.openxmlformats.org/officeDocument/2006/math" xmlns:v="urn:schemas-microsoft-com:vml" xmlns:wp14="http://schemas.microsoft.com/office/word/2010/wordprocessingDrawing" xmlns:wp="http://schemas.openxmlformats.org/drawingml/2006/wordprocessingDrawing" xmlns:w10="urn:schemas-microsoft-com:office:word" xmlns:w="http://schemas.openxmlformats.org/wordprocessingml/2006/main" xmlns:w14="http://schemas.microsoft.com/office/word/2010/wordml" xmlns:w15="http://schemas.microsoft.com/office/word/2012/wordml" xmlns:w16cex="http://schemas.microsoft.com/office/word/2018/wordml/cex" xmlns:w16cid="http://schemas.microsoft.com/office/word/2016/wordml/cid" xmlns:w16="http://schemas.microsoft.com/office/word/2018/wordml" xmlns:w16sdtdh="http://schemas.microsoft.com/office/word/2020/wordml/sdtdatahash" xmlns:w16se="http://schemas.microsoft.com/office/word/2015/wordml/symex" xmlns:wpg="http://schemas.microsoft.com/office/word/2010/wordprocessingGroup" xmlns:wpi="http://schemas.microsoft.com/office/word/2010/wordprocessingInk" xmlns:wne="http://schemas.microsoft.com/office/word/2006/wordml" xmlns:wps="http://schemas.microsoft.com/office/word/2010/wordprocessingShape" mc:Ignorable="w14 w15 w16se w16cid w16 w16cex w16sdtdh wp14">
+  <w:p>
+    <w:pPr>
+      <w:pStyle w:val="Fuzeile"/>
+    </w:pPr>
+  </w:p>
+</w:ftr>
+</file>
+
+<file path=word/footnotes.xml><?xml version="1.0" encoding="utf-8"?>
+<w:footnotes xmlns:wpc="http://schemas.microsoft.com/office/word/2010/wordprocessingCanvas" xmlns:cx="http://schemas.microsoft.com/office/drawing/2014/chartex" xmlns:cx1="http://schemas.microsoft.com/office/drawing/2015/9/8/chartex" xmlns:cx2="http://schemas.microsoft.com/office/drawing/2015/10/21/chartex" xmlns:cx3="http://schemas.microsoft.com/office/drawing/2016/5/9/chartex" xmlns:cx4="http://schemas.microsoft.com/office/drawing/2016/5/10/chartex" xmlns:cx5="http://schemas.microsoft.com/office/drawing/2016/5/11/chartex" xmlns:cx6="http://schemas.microsoft.com/office/drawing/2016/5/12/chartex" xmlns:cx7="http://schemas.microsoft.com/office/drawing/2016/5/13/chartex" xmlns:cx8="http://schemas.microsoft.com/office/drawing/2016/5/14/chartex" xmlns:mc="http://schemas.openxmlformats.org/markup-compatibility/2006" xmlns:aink="http://schemas.microsoft.com/office/drawing/2016/ink" xmlns:am3d="http://schemas.microsoft.com/office/drawing/2017/model3d" xmlns:o="urn:schemas-microsoft-com:office:office" xmlns:oel="http://schemas.microsoft.com/office/2019/extlst" xmlns:r="http://schemas.openxmlformats.org/officeDocument/2006/relationships" xmlns:m="http://schemas.openxmlformats.org/officeDocument/2006/math" xmlns:v="urn:schemas-microsoft-com:vml" xmlns:wp14="http://schemas.microsoft.com/office/word/2010/wordprocessingDrawing" xmlns:wp="http://schemas.openxmlformats.org/drawingml/2006/wordprocessingDrawing" xmlns:w10="urn:schemas-microsoft-com:office:word" xmlns:w="http://schemas.openxmlformats.org/wordprocessingml/2006/main" xmlns:w14="http://schemas.microsoft.com/office/word/2010/wordml" xmlns:w15="http://schemas.microsoft.com/office/word/2012/wordml" xmlns:w16cex="http://schemas.microsoft.com/office/word/2018/wordml/cex" xmlns:w16cid="http://schemas.microsoft.com/office/word/2016/wordml/cid" xmlns:w16="http://schemas.microsoft.com/office/word/2018/wordml" xmlns:w16sdtdh="http://schemas.microsoft.com/office/word/2020/wordml/sdtdatahash" xmlns:w16se="http://schemas.microsoft.com/office/word/2015/wordml/symex" xmlns:wpg="http://schemas.microsoft.com/office/word/2010/wordprocessingGroup" xmlns:wpi="http://schemas.microsoft.com/office/word/2010/wordprocessingInk" xmlns:wne="http://schemas.microsoft.com/office/word/2006/wordml" xmlns:wps="http://schemas.microsoft.com/office/word/2010/wordprocessingShape" mc:Ignorable="w14 w15 w16se w16cid w16 w16cex w16sdtdh wp14">
+  <w:footnote w:type="separator" w:id="-1">
+    <w:p>
+      <w:pPr>
+        <w:spacing w:after="0" w:line="240" w:lineRule="auto"/>
+      </w:pPr>
+      <w:r>
+        <w:separator/>
+      </w:r>
+    </w:p>
+  </w:footnote>
+  <w:footnote w:type="continuationSeparator" w:id="0">
+    <w:p>
+      <w:pPr>
+        <w:spacing w:after="0" w:line="240" w:lineRule="auto"/>
+      </w:pPr>
+      <w:r>
+        <w:continuationSeparator/>
+      </w:r>
+    </w:p>
+  </w:footnote>
+</w:footnotes>
+</file>
+
+<file path=word/header1.xml><?xml version="1.0" encoding="utf-8"?>
+<w:hdr xmlns:wpc="http://schemas.microsoft.com/office/word/2010/wordprocessingCanvas" xmlns:cx="http://schemas.microsoft.com/office/drawing/2014/chartex" xmlns:cx1="http://schemas.microsoft.com/office/drawing/2015/9/8/chartex" xmlns:cx2="http://schemas.microsoft.com/office/drawing/2015/10/21/chartex" xmlns:cx3="http://schemas.microsoft.com/office/drawing/2016/5/9/chartex" xmlns:cx4="http://schemas.microsoft.com/office/drawing/2016/5/10/chartex" xmlns:cx5="http://schemas.microsoft.com/office/drawing/2016/5/11/chartex" xmlns:cx6="http://schemas.microsoft.com/office/drawing/2016/5/12/chartex" xmlns:cx7="http://schemas.microsoft.com/office/drawing/2016/5/13/chartex" xmlns:cx8="http://schemas.microsoft.com/office/drawing/2016/5/14/chartex" xmlns:mc="http://schemas.openxmlformats.org/markup-compatibility/2006" xmlns:aink="http://schemas.microsoft.com/office/drawing/2016/ink" xmlns:am3d="http://schemas.microsoft.com/office/drawing/2017/model3d" xmlns:o="urn:schemas-microsoft-com:office:office" xmlns:oel="http://schemas.microsoft.com/office/2019/extlst" xmlns:r="http://schemas.openxmlformats.org/officeDocument/2006/relationships" xmlns:m="http://schemas.openxmlformats.org/officeDocument/2006/math" xmlns:v="urn:schemas-microsoft-com:vml" xmlns:wp14="http://schemas.microsoft.com/office/word/2010/wordprocessingDrawing" xmlns:wp="http://schemas.openxmlformats.org/drawingml/2006/wordprocessingDrawing" xmlns:w10="urn:schemas-microsoft-com:office:word" xmlns:w="http://schemas.openxmlformats.org/wordprocessingml/2006/main" xmlns:w14="http://schemas.microsoft.com/office/word/2010/wordml" xmlns:w15="http://schemas.microsoft.com/office/word/2012/wordml" xmlns:w16cex="http://schemas.microsoft.com/office/word/2018/wordml/cex" xmlns:w16cid="http://schemas.microsoft.com/office/word/2016/wordml/cid" xmlns:w16="http://schemas.microsoft.com/office/word/2018/wordml" xmlns:w16sdtdh="http://schemas.microsoft.com/office/word/2020/wordml/sdtdatahash" xmlns:w16se="http://schemas.microsoft.com/office/word/2015/wordml/symex" xmlns:wpg="http://schemas.microsoft.com/office/word/2010/wordprocessingGroup" xmlns:wpi="http://schemas.microsoft.com/office/word/2010/wordprocessingInk" xmlns:wne="http://schemas.microsoft.com/office/word/2006/wordml" xmlns:wps="http://schemas.microsoft.com/office/word/2010/wordprocessingShape" mc:Ignorable="w14 w15 w16se w16cid w16 w16cex w16sdtdh wp14">
+  <w:p>
+    <w:pPr>
+      <w:pStyle w:val="Kopfzeile"/>
+    </w:pPr>
+  </w:p>
+</w:hdr>
+</file>
+
+<file path=word/header2.xml><?xml version="1.0" encoding="utf-8"?>
+<w:hdr xmlns:wpc="http://schemas.microsoft.com/office/word/2010/wordprocessingCanvas" xmlns:cx="http://schemas.microsoft.com/office/drawing/2014/chartex" xmlns:cx1="http://schemas.microsoft.com/office/drawing/2015/9/8/chartex" xmlns:cx2="http://schemas.microsoft.com/office/drawing/2015/10/21/chartex" xmlns:cx3="http://schemas.microsoft.com/office/drawing/2016/5/9/chartex" xmlns:cx4="http://schemas.microsoft.com/office/drawing/2016/5/10/chartex" xmlns:cx5="http://schemas.microsoft.com/office/drawing/2016/5/11/chartex" xmlns:cx6="http://schemas.microsoft.com/office/drawing/2016/5/12/chartex" xmlns:cx7="http://schemas.microsoft.com/office/drawing/2016/5/13/chartex" xmlns:cx8="http://schemas.microsoft.com/office/drawing/2016/5/14/chartex" xmlns:mc="http://schemas.openxmlformats.org/markup-compatibility/2006" xmlns:aink="http://schemas.microsoft.com/office/drawing/2016/ink" xmlns:am3d="http://schemas.microsoft.com/office/drawing/2017/model3d" xmlns:o="urn:schemas-microsoft-com:office:office" xmlns:oel="http://schemas.microsoft.com/office/2019/extlst" xmlns:r="http://schemas.openxmlformats.org/officeDocument/2006/relationships" xmlns:m="http://schemas.openxmlformats.org/officeDocument/2006/math" xmlns:v="urn:schemas-microsoft-com:vml" xmlns:wp14="http://schemas.microsoft.com/office/word/2010/wordprocessingDrawing" xmlns:wp="http://schemas.openxmlformats.org/drawingml/2006/wordprocessingDrawing" xmlns:w10="urn:schemas-microsoft-com:office:word" xmlns:w="http://schemas.openxmlformats.org/wordprocessingml/2006/main" xmlns:w14="http://schemas.microsoft.com/office/word/2010/wordml" xmlns:w15="http://schemas.microsoft.com/office/word/2012/wordml" xmlns:w16cex="http://schemas.microsoft.com/office/word/2018/wordml/cex" xmlns:w16cid="http://schemas.microsoft.com/office/word/2016/wordml/cid" xmlns:w16="http://schemas.microsoft.com/office/word/2018/wordml" xmlns:w16sdtdh="http://schemas.microsoft.com/office/word/2020/wordml/sdtdatahash" xmlns:w16se="http://schemas.microsoft.com/office/word/2015/wordml/symex" xmlns:wpg="http://schemas.microsoft.com/office/word/2010/wordprocessingGroup" xmlns:wpi="http://schemas.microsoft.com/office/word/2010/wordprocessingInk" xmlns:wne="http://schemas.microsoft.com/office/word/2006/wordml" xmlns:wps="http://schemas.microsoft.com/office/word/2010/wordprocessingShape" mc:Ignorable="w14 w15 w16se w16cid w16 w16cex w16sdtdh wp14">
+  <w:p>
+    <w:pPr>
+      <w:pStyle w:val="Kopfzeile"/>
+      <w:rPr>
+        <w:lang w:val="de-DE"/>
+      </w:rPr>
+    </w:pPr>
+    <w:r>
+      <w:rPr>
+        <w:lang w:val="de-DE"/>
+      </w:rPr>
+      <w:t>Math Master – Staffner Luca und Lukas Resch</w:t>
+    </w:r>
+  </w:p>
+</w:hdr>
+</file>
+
+<file path=word/header3.xml><?xml version="1.0" encoding="utf-8"?>
+<w:hdr xmlns:wpc="http://schemas.microsoft.com/office/word/2010/wordprocessingCanvas" xmlns:cx="http://schemas.microsoft.com/office/drawing/2014/chartex" xmlns:cx1="http://schemas.microsoft.com/office/drawing/2015/9/8/chartex" xmlns:cx2="http://schemas.microsoft.com/office/drawing/2015/10/21/chartex" xmlns:cx3="http://schemas.microsoft.com/office/drawing/2016/5/9/chartex" xmlns:cx4="http://schemas.microsoft.com/office/drawing/2016/5/10/chartex" xmlns:cx5="http://schemas.microsoft.com/office/drawing/2016/5/11/chartex" xmlns:cx6="http://schemas.microsoft.com/office/drawing/2016/5/12/chartex" xmlns:cx7="http://schemas.microsoft.com/office/drawing/2016/5/13/chartex" xmlns:cx8="http://schemas.microsoft.com/office/drawing/2016/5/14/chartex" xmlns:mc="http://schemas.openxmlformats.org/markup-compatibility/2006" xmlns:aink="http://schemas.microsoft.com/office/drawing/2016/ink" xmlns:am3d="http://schemas.microsoft.com/office/drawing/2017/model3d" xmlns:o="urn:schemas-microsoft-com:office:office" xmlns:oel="http://schemas.microsoft.com/office/2019/extlst" xmlns:r="http://schemas.openxmlformats.org/officeDocument/2006/relationships" xmlns:m="http://schemas.openxmlformats.org/officeDocument/2006/math" xmlns:v="urn:schemas-microsoft-com:vml" xmlns:wp14="http://schemas.microsoft.com/office/word/2010/wordprocessingDrawing" xmlns:wp="http://schemas.openxmlformats.org/drawingml/2006/wordprocessingDrawing" xmlns:w10="urn:schemas-microsoft-com:office:word" xmlns:w="http://schemas.openxmlformats.org/wordprocessingml/2006/main" xmlns:w14="http://schemas.microsoft.com/office/word/2010/wordml" xmlns:w15="http://schemas.microsoft.com/office/word/2012/wordml" xmlns:w16cex="http://schemas.microsoft.com/office/word/2018/wordml/cex" xmlns:w16cid="http://schemas.microsoft.com/office/word/2016/wordml/cid" xmlns:w16="http://schemas.microsoft.com/office/word/2018/wordml" xmlns:w16sdtdh="http://schemas.microsoft.com/office/word/2020/wordml/sdtdatahash" xmlns:w16se="http://schemas.microsoft.com/office/word/2015/wordml/symex" xmlns:wpg="http://schemas.microsoft.com/office/word/2010/wordprocessingGroup" xmlns:wpi="http://schemas.microsoft.com/office/word/2010/wordprocessingInk" xmlns:wne="http://schemas.microsoft.com/office/word/2006/wordml" xmlns:wps="http://schemas.microsoft.com/office/word/2010/wordprocessingShape" mc:Ignorable="w14 w15 w16se w16cid w16 w16cex w16sdtdh wp14">
+  <w:p>
+    <w:pPr>
+      <w:pStyle w:val="Kopfzeile"/>
+    </w:pPr>
+  </w:p>
+</w:hdr>
+</file>
+
 <file path=word/numbering.xml><?xml version="1.0" encoding="utf-8"?>
-<w:numbering xmlns:wpc="http://schemas.microsoft.com/office/word/2010/wordprocessingCanvas" xmlns:cx="http://schemas.microsoft.com/office/drawing/2014/chartex" xmlns:cx1="http://schemas.microsoft.com/office/drawing/2015/9/8/chartex" xmlns:cx2="http://schemas.microsoft.com/office/drawing/2015/10/21/chartex" xmlns:cx3="http://schemas.microsoft.com/office/drawing/2016/5/9/chartex" xmlns:cx4="http://schemas.microsoft.com/office/drawing/2016/5/10/chartex" xmlns:cx5="http://schemas.microsoft.com/office/drawing/2016/5/11/chartex" xmlns:cx6="http://schemas.microsoft.com/office/drawing/2016/5/12/chartex" xmlns:cx7="http://schemas.microsoft.com/office/drawing/2016/5/13/chartex" xmlns:cx8="http://schemas.microsoft.com/office/drawing/2016/5/14/chartex" xmlns:mc="http://schemas.openxmlformats.org/markup-compatibility/2006" xmlns:aink="http://schemas.microsoft.com/office/drawing/2016/ink" xmlns:am3d="http://schemas.microsoft.com/office/drawing/2017/model3d" xmlns:o="urn:schemas-microsoft-com:office:office" xmlns:r="http://schemas.openxmlformats.org/officeDocument/2006/relationships" xmlns:m="http://schemas.openxmlformats.org/officeDocument/2006/math" xmlns:v="urn:schemas-microsoft-com:vml" xmlns:wp14="http://schemas.microsoft.com/office/word/2010/wordprocessingDrawing" xmlns:wp="http://schemas.openxmlformats.org/drawingml/2006/wordprocessingDrawing" xmlns:w10="urn:schemas-microsoft-com:office:word" xmlns:w="http://schemas.openxmlformats.org/wordprocessingml/2006/main" xmlns:w14="http://schemas.microsoft.com/office/word/2010/wordml" xmlns:w15="http://schemas.microsoft.com/office/word/2012/wordml" xmlns:w16cex="http://schemas.microsoft.com/office/word/2018/wordml/cex" xmlns:w16cid="http://schemas.microsoft.com/office/word/2016/wordml/cid" xmlns:w16="http://schemas.microsoft.com/office/word/2018/wordml" xmlns:w16sdtdh="http://schemas.microsoft.com/office/word/2020/wordml/sdtdatahash" xmlns:w16se="http://schemas.microsoft.com/office/word/2015/wordml/symex" xmlns:wpg="http://schemas.microsoft.com/office/word/2010/wordprocessingGroup" xmlns:wpi="http://schemas.microsoft.com/office/word/2010/wordprocessingInk" xmlns:wne="http://schemas.microsoft.com/office/word/2006/wordml" xmlns:wps="http://schemas.microsoft.com/office/word/2010/wordprocessingShape" mc:Ignorable="w14 w15 w16se w16cid w16 w16cex w16sdtdh wp14">
+<w:numbering xmlns:wpc="http://schemas.microsoft.com/office/word/2010/wordprocessingCanvas" xmlns:cx="http://schemas.microsoft.com/office/drawing/2014/chartex" xmlns:cx1="http://schemas.microsoft.com/office/drawing/2015/9/8/chartex" xmlns:cx2="http://schemas.microsoft.com/office/drawing/2015/10/21/chartex" xmlns:cx3="http://schemas.microsoft.com/office/drawing/2016/5/9/chartex" xmlns:cx4="http://schemas.microsoft.com/office/drawing/2016/5/10/chartex" xmlns:cx5="http://schemas.microsoft.com/office/drawing/2016/5/11/chartex" xmlns:cx6="http://schemas.microsoft.com/office/drawing/2016/5/12/chartex" xmlns:cx7="http://schemas.microsoft.com/office/drawing/2016/5/13/chartex" xmlns:cx8="http://schemas.microsoft.com/office/drawing/2016/5/14/chartex" xmlns:mc="http://schemas.openxmlformats.org/markup-compatibility/2006" xmlns:aink="http://schemas.microsoft.com/office/drawing/2016/ink" xmlns:am3d="http://schemas.microsoft.com/office/drawing/2017/model3d" xmlns:o="urn:schemas-microsoft-com:office:office" xmlns:oel="http://schemas.microsoft.com/office/2019/extlst" xmlns:r="http://schemas.openxmlformats.org/officeDocument/2006/relationships" xmlns:m="http://schemas.openxmlformats.org/officeDocument/2006/math" xmlns:v="urn:schemas-microsoft-com:vml" xmlns:wp14="http://schemas.microsoft.com/office/word/2010/wordprocessingDrawing" xmlns:wp="http://schemas.openxmlformats.org/drawingml/2006/wordprocessingDrawing" xmlns:w10="urn:schemas-microsoft-com:office:word" xmlns:w="http://schemas.openxmlformats.org/wordprocessingml/2006/main" xmlns:w14="http://schemas.microsoft.com/office/word/2010/wordml" xmlns:w15="http://schemas.microsoft.com/office/word/2012/wordml" xmlns:w16cex="http://schemas.microsoft.com/office/word/2018/wordml/cex" xmlns:w16cid="http://schemas.microsoft.com/office/word/2016/wordml/cid" xmlns:w16="http://schemas.microsoft.com/office/word/2018/wordml" xmlns:w16sdtdh="http://schemas.microsoft.com/office/word/2020/wordml/sdtdatahash" xmlns:w16se="http://schemas.microsoft.com/office/word/2015/wordml/symex" xmlns:wpg="http://schemas.microsoft.com/office/word/2010/wordprocessingGroup" xmlns:wpi="http://schemas.microsoft.com/office/word/2010/wordprocessingInk" xmlns:wne="http://schemas.microsoft.com/office/word/2006/wordml" xmlns:wps="http://schemas.microsoft.com/office/word/2010/wordprocessingShape" mc:Ignorable="w14 w15 w16se w16cid w16 w16cex w16sdtdh wp14">
   <w:abstractNum w:abstractNumId="0" w15:restartNumberingAfterBreak="0">
     <w:nsid w:val="081712E4"/>
     <w:multiLevelType w:val="hybridMultilevel"/>
@@ -10442,67 +11040,67 @@
       </w:pPr>
     </w:lvl>
   </w:abstractNum>
-  <w:num w:numId="1">
+  <w:num w:numId="1" w16cid:durableId="1348753735">
     <w:abstractNumId w:val="9"/>
   </w:num>
-  <w:num w:numId="2">
+  <w:num w:numId="2" w16cid:durableId="572400000">
     <w:abstractNumId w:val="19"/>
   </w:num>
-  <w:num w:numId="3">
+  <w:num w:numId="3" w16cid:durableId="953370687">
     <w:abstractNumId w:val="8"/>
   </w:num>
-  <w:num w:numId="4">
+  <w:num w:numId="4" w16cid:durableId="1279873583">
     <w:abstractNumId w:val="11"/>
   </w:num>
-  <w:num w:numId="5">
+  <w:num w:numId="5" w16cid:durableId="1884049810">
     <w:abstractNumId w:val="4"/>
   </w:num>
-  <w:num w:numId="6">
+  <w:num w:numId="6" w16cid:durableId="647828517">
     <w:abstractNumId w:val="20"/>
   </w:num>
-  <w:num w:numId="7">
+  <w:num w:numId="7" w16cid:durableId="266502027">
     <w:abstractNumId w:val="16"/>
   </w:num>
-  <w:num w:numId="8">
+  <w:num w:numId="8" w16cid:durableId="1944150113">
     <w:abstractNumId w:val="2"/>
   </w:num>
-  <w:num w:numId="9">
+  <w:num w:numId="9" w16cid:durableId="863980255">
     <w:abstractNumId w:val="5"/>
   </w:num>
-  <w:num w:numId="10">
+  <w:num w:numId="10" w16cid:durableId="365444739">
     <w:abstractNumId w:val="7"/>
   </w:num>
-  <w:num w:numId="11">
+  <w:num w:numId="11" w16cid:durableId="1529174403">
     <w:abstractNumId w:val="6"/>
   </w:num>
-  <w:num w:numId="12">
+  <w:num w:numId="12" w16cid:durableId="1103307260">
     <w:abstractNumId w:val="12"/>
   </w:num>
-  <w:num w:numId="13">
+  <w:num w:numId="13" w16cid:durableId="990215408">
     <w:abstractNumId w:val="1"/>
   </w:num>
-  <w:num w:numId="14">
+  <w:num w:numId="14" w16cid:durableId="1080448565">
     <w:abstractNumId w:val="10"/>
   </w:num>
-  <w:num w:numId="15">
+  <w:num w:numId="15" w16cid:durableId="213394439">
     <w:abstractNumId w:val="13"/>
   </w:num>
-  <w:num w:numId="16">
+  <w:num w:numId="16" w16cid:durableId="21440414">
     <w:abstractNumId w:val="14"/>
   </w:num>
-  <w:num w:numId="17">
+  <w:num w:numId="17" w16cid:durableId="730663147">
     <w:abstractNumId w:val="0"/>
   </w:num>
-  <w:num w:numId="18">
+  <w:num w:numId="18" w16cid:durableId="2087875137">
     <w:abstractNumId w:val="18"/>
   </w:num>
-  <w:num w:numId="19">
+  <w:num w:numId="19" w16cid:durableId="260721815">
     <w:abstractNumId w:val="17"/>
   </w:num>
-  <w:num w:numId="20">
+  <w:num w:numId="20" w16cid:durableId="71784578">
     <w:abstractNumId w:val="15"/>
   </w:num>
-  <w:num w:numId="21">
+  <w:num w:numId="21" w16cid:durableId="109514699">
     <w:abstractNumId w:val="3"/>
   </w:num>
 </w:numbering>
@@ -11254,6 +11852,62 @@
       <w:rFonts w:asciiTheme="minorHAnsi" w:hAnsiTheme="minorHAnsi" w:cstheme="minorHAnsi"/>
     </w:rPr>
   </w:style>
+  <w:style w:type="paragraph" w:styleId="Kopfzeile">
+    <w:name w:val="header"/>
+    <w:basedOn w:val="Standard"/>
+    <w:link w:val="KopfzeileZchn"/>
+    <w:uiPriority w:val="99"/>
+    <w:unhideWhenUsed/>
+    <w:rsid w:val="00582379"/>
+    <w:pPr>
+      <w:tabs>
+        <w:tab w:val="center" w:pos="4536"/>
+        <w:tab w:val="right" w:pos="9072"/>
+      </w:tabs>
+      <w:spacing w:after="0" w:line="240" w:lineRule="auto"/>
+    </w:pPr>
+  </w:style>
+  <w:style w:type="character" w:customStyle="1" w:styleId="KopfzeileZchn">
+    <w:name w:val="Kopfzeile Zchn"/>
+    <w:basedOn w:val="Absatz-Standardschriftart"/>
+    <w:link w:val="Kopfzeile"/>
+    <w:uiPriority w:val="99"/>
+    <w:rsid w:val="00582379"/>
+    <w:rPr>
+      <w:rFonts w:ascii="Calibri" w:eastAsia="Calibri" w:hAnsi="Calibri" w:cs="Calibri"/>
+      <w:color w:val="00000A"/>
+      <w:kern w:val="3"/>
+      <w:lang w:val="en-GB"/>
+    </w:rPr>
+  </w:style>
+  <w:style w:type="paragraph" w:styleId="Fuzeile">
+    <w:name w:val="footer"/>
+    <w:basedOn w:val="Standard"/>
+    <w:link w:val="FuzeileZchn"/>
+    <w:uiPriority w:val="99"/>
+    <w:unhideWhenUsed/>
+    <w:rsid w:val="00582379"/>
+    <w:pPr>
+      <w:tabs>
+        <w:tab w:val="center" w:pos="4536"/>
+        <w:tab w:val="right" w:pos="9072"/>
+      </w:tabs>
+      <w:spacing w:after="0" w:line="240" w:lineRule="auto"/>
+    </w:pPr>
+  </w:style>
+  <w:style w:type="character" w:customStyle="1" w:styleId="FuzeileZchn">
+    <w:name w:val="Fußzeile Zchn"/>
+    <w:basedOn w:val="Absatz-Standardschriftart"/>
+    <w:link w:val="Fuzeile"/>
+    <w:uiPriority w:val="99"/>
+    <w:rsid w:val="00582379"/>
+    <w:rPr>
+      <w:rFonts w:ascii="Calibri" w:eastAsia="Calibri" w:hAnsi="Calibri" w:cs="Calibri"/>
+      <w:color w:val="00000A"/>
+      <w:kern w:val="3"/>
+      <w:lang w:val="en-GB"/>
+    </w:rPr>
+  </w:style>
 </w:styles>
 </file>
 

</xml_diff>